<commit_message>
avances en computo de ELO y limpieza de codigo
</commit_message>
<xml_diff>
--- a/TFG.docx
+++ b/TFG.docx
@@ -90,6 +90,7 @@
           <w:szCs w:val="20"/>
         </w:rPr>
       </w:pPr>
+      <w:proofErr w:type="spellStart"/>
       <w:r>
         <w:rPr>
           <w:rFonts w:ascii="Arial" w:hAnsi="Arial" w:cs="Arial"/>
@@ -110,6 +111,7 @@
         </w:rPr>
         <w:t>ompleted</w:t>
       </w:r>
+      <w:proofErr w:type="spellEnd"/>
       <w:r>
         <w:rPr>
           <w:rFonts w:ascii="Arial" w:hAnsi="Arial" w:cs="Arial"/>
@@ -174,6 +176,7 @@
           <w:szCs w:val="20"/>
         </w:rPr>
       </w:pPr>
+      <w:proofErr w:type="spellStart"/>
       <w:r>
         <w:rPr>
           <w:rFonts w:ascii="Arial" w:hAnsi="Arial" w:cs="Arial"/>
@@ -194,6 +197,7 @@
         </w:rPr>
         <w:t>ercentage_tutorial</w:t>
       </w:r>
+      <w:proofErr w:type="spellEnd"/>
       <w:r>
         <w:rPr>
           <w:rFonts w:ascii="Arial" w:hAnsi="Arial" w:cs="Arial"/>
@@ -208,7 +212,25 @@
           <w:sz w:val="20"/>
           <w:szCs w:val="20"/>
         </w:rPr>
-        <w:t xml:space="preserve"> porcentaje de puzzles tutorial completados</w:t>
+        <w:t xml:space="preserve"> porcentaje de </w:t>
+      </w:r>
+      <w:proofErr w:type="spellStart"/>
+      <w:r>
+        <w:rPr>
+          <w:rFonts w:ascii="Arial" w:hAnsi="Arial" w:cs="Arial"/>
+          <w:sz w:val="20"/>
+          <w:szCs w:val="20"/>
+        </w:rPr>
+        <w:t>puzzles</w:t>
+      </w:r>
+      <w:proofErr w:type="spellEnd"/>
+      <w:r>
+        <w:rPr>
+          <w:rFonts w:ascii="Arial" w:hAnsi="Arial" w:cs="Arial"/>
+          <w:sz w:val="20"/>
+          <w:szCs w:val="20"/>
+        </w:rPr>
+        <w:t xml:space="preserve"> tutorial completados</w:t>
       </w:r>
     </w:p>
     <w:p>
@@ -220,6 +242,7 @@
           <w:szCs w:val="20"/>
         </w:rPr>
       </w:pPr>
+      <w:proofErr w:type="spellStart"/>
       <w:r>
         <w:rPr>
           <w:rFonts w:ascii="Arial" w:hAnsi="Arial" w:cs="Arial"/>
@@ -240,6 +263,7 @@
         </w:rPr>
         <w:t>ercentage_intermediate</w:t>
       </w:r>
+      <w:proofErr w:type="spellEnd"/>
       <w:r>
         <w:rPr>
           <w:rFonts w:ascii="Arial" w:hAnsi="Arial" w:cs="Arial"/>
@@ -254,7 +278,25 @@
           <w:sz w:val="20"/>
           <w:szCs w:val="20"/>
         </w:rPr>
-        <w:t xml:space="preserve"> porcentaje de puzzles intermedios completados</w:t>
+        <w:t xml:space="preserve"> porcentaje de </w:t>
+      </w:r>
+      <w:proofErr w:type="spellStart"/>
+      <w:r>
+        <w:rPr>
+          <w:rFonts w:ascii="Arial" w:hAnsi="Arial" w:cs="Arial"/>
+          <w:sz w:val="20"/>
+          <w:szCs w:val="20"/>
+        </w:rPr>
+        <w:t>puzzles</w:t>
+      </w:r>
+      <w:proofErr w:type="spellEnd"/>
+      <w:r>
+        <w:rPr>
+          <w:rFonts w:ascii="Arial" w:hAnsi="Arial" w:cs="Arial"/>
+          <w:sz w:val="20"/>
+          <w:szCs w:val="20"/>
+        </w:rPr>
+        <w:t xml:space="preserve"> intermedios completados</w:t>
       </w:r>
     </w:p>
     <w:p>
@@ -266,6 +308,7 @@
           <w:szCs w:val="20"/>
         </w:rPr>
       </w:pPr>
+      <w:proofErr w:type="spellStart"/>
       <w:r>
         <w:rPr>
           <w:rFonts w:ascii="Arial" w:hAnsi="Arial" w:cs="Arial"/>
@@ -286,6 +329,7 @@
         </w:rPr>
         <w:t>ercentage_advanced</w:t>
       </w:r>
+      <w:proofErr w:type="spellEnd"/>
       <w:r>
         <w:rPr>
           <w:rFonts w:ascii="Arial" w:hAnsi="Arial" w:cs="Arial"/>
@@ -300,7 +344,25 @@
           <w:sz w:val="20"/>
           <w:szCs w:val="20"/>
         </w:rPr>
-        <w:t xml:space="preserve"> porcentaje de puzzles avanzados completados</w:t>
+        <w:t xml:space="preserve"> porcentaje de </w:t>
+      </w:r>
+      <w:proofErr w:type="spellStart"/>
+      <w:r>
+        <w:rPr>
+          <w:rFonts w:ascii="Arial" w:hAnsi="Arial" w:cs="Arial"/>
+          <w:sz w:val="20"/>
+          <w:szCs w:val="20"/>
+        </w:rPr>
+        <w:t>puzzles</w:t>
+      </w:r>
+      <w:proofErr w:type="spellEnd"/>
+      <w:r>
+        <w:rPr>
+          <w:rFonts w:ascii="Arial" w:hAnsi="Arial" w:cs="Arial"/>
+          <w:sz w:val="20"/>
+          <w:szCs w:val="20"/>
+        </w:rPr>
+        <w:t xml:space="preserve"> avanzados completados</w:t>
       </w:r>
     </w:p>
     <w:p>
@@ -312,6 +374,7 @@
           <w:szCs w:val="20"/>
         </w:rPr>
       </w:pPr>
+      <w:proofErr w:type="spellStart"/>
       <w:r>
         <w:rPr>
           <w:rFonts w:ascii="Arial" w:hAnsi="Arial" w:cs="Arial"/>
@@ -332,6 +395,7 @@
         </w:rPr>
         <w:t>ttemps_per_puzzle</w:t>
       </w:r>
+      <w:proofErr w:type="spellEnd"/>
       <w:r>
         <w:rPr>
           <w:rFonts w:ascii="Arial" w:hAnsi="Arial" w:cs="Arial"/>
@@ -348,13 +412,41 @@
         </w:rPr>
         <w:t xml:space="preserve"> </w:t>
       </w:r>
-      <w:r>
-        <w:rPr>
-          <w:rFonts w:ascii="Arial" w:hAnsi="Arial" w:cs="Arial"/>
-          <w:sz w:val="20"/>
-          <w:szCs w:val="20"/>
-        </w:rPr>
-        <w:t>numero de intentos por cada puzzle completado</w:t>
+      <w:proofErr w:type="spellStart"/>
+      <w:r>
+        <w:rPr>
+          <w:rFonts w:ascii="Arial" w:hAnsi="Arial" w:cs="Arial"/>
+          <w:sz w:val="20"/>
+          <w:szCs w:val="20"/>
+        </w:rPr>
+        <w:t>numero</w:t>
+      </w:r>
+      <w:proofErr w:type="spellEnd"/>
+      <w:r>
+        <w:rPr>
+          <w:rFonts w:ascii="Arial" w:hAnsi="Arial" w:cs="Arial"/>
+          <w:sz w:val="20"/>
+          <w:szCs w:val="20"/>
+        </w:rPr>
+        <w:t xml:space="preserve"> de intentos por cada </w:t>
+      </w:r>
+      <w:proofErr w:type="spellStart"/>
+      <w:r>
+        <w:rPr>
+          <w:rFonts w:ascii="Arial" w:hAnsi="Arial" w:cs="Arial"/>
+          <w:sz w:val="20"/>
+          <w:szCs w:val="20"/>
+        </w:rPr>
+        <w:t>puzzle</w:t>
+      </w:r>
+      <w:proofErr w:type="spellEnd"/>
+      <w:r>
+        <w:rPr>
+          <w:rFonts w:ascii="Arial" w:hAnsi="Arial" w:cs="Arial"/>
+          <w:sz w:val="20"/>
+          <w:szCs w:val="20"/>
+        </w:rPr>
+        <w:t xml:space="preserve"> completado</w:t>
       </w:r>
     </w:p>
     <w:p>
@@ -366,6 +458,7 @@
           <w:szCs w:val="20"/>
         </w:rPr>
       </w:pPr>
+      <w:proofErr w:type="spellStart"/>
       <w:r>
         <w:rPr>
           <w:rFonts w:ascii="Arial" w:hAnsi="Arial" w:cs="Arial"/>
@@ -386,6 +479,7 @@
         </w:rPr>
         <w:t>elo</w:t>
       </w:r>
+      <w:proofErr w:type="spellEnd"/>
       <w:r>
         <w:rPr>
           <w:rFonts w:ascii="Arial" w:hAnsi="Arial" w:cs="Arial"/>
@@ -450,6 +544,7 @@
           <w:szCs w:val="20"/>
         </w:rPr>
       </w:pPr>
+      <w:proofErr w:type="spellStart"/>
       <w:r>
         <w:rPr>
           <w:rFonts w:ascii="Arial" w:hAnsi="Arial" w:cs="Arial"/>
@@ -460,6 +555,7 @@
         </w:rPr>
         <w:t>puzzle_difficulty</w:t>
       </w:r>
+      <w:proofErr w:type="spellEnd"/>
       <w:r>
         <w:rPr>
           <w:rFonts w:ascii="Arial" w:hAnsi="Arial" w:cs="Arial"/>
@@ -474,7 +570,79 @@
           <w:sz w:val="20"/>
           <w:szCs w:val="20"/>
         </w:rPr>
-        <w:t>Dificultad del puzzle ( levels of difficulty)</w:t>
+        <w:t xml:space="preserve">Dificultad del </w:t>
+      </w:r>
+      <w:proofErr w:type="spellStart"/>
+      <w:r>
+        <w:rPr>
+          <w:rFonts w:ascii="Arial" w:hAnsi="Arial" w:cs="Arial"/>
+          <w:sz w:val="20"/>
+          <w:szCs w:val="20"/>
+        </w:rPr>
+        <w:t>puzzle</w:t>
+      </w:r>
+      <w:proofErr w:type="spellEnd"/>
+      <w:r>
+        <w:rPr>
+          <w:rFonts w:ascii="Arial" w:hAnsi="Arial" w:cs="Arial"/>
+          <w:sz w:val="20"/>
+          <w:szCs w:val="20"/>
+        </w:rPr>
+        <w:t xml:space="preserve"> ( </w:t>
+      </w:r>
+      <w:proofErr w:type="spellStart"/>
+      <w:r>
+        <w:rPr>
+          <w:rFonts w:ascii="Arial" w:hAnsi="Arial" w:cs="Arial"/>
+          <w:sz w:val="20"/>
+          <w:szCs w:val="20"/>
+        </w:rPr>
+        <w:t>levels</w:t>
+      </w:r>
+      <w:proofErr w:type="spellEnd"/>
+      <w:r>
+        <w:rPr>
+          <w:rFonts w:ascii="Arial" w:hAnsi="Arial" w:cs="Arial"/>
+          <w:sz w:val="20"/>
+          <w:szCs w:val="20"/>
+        </w:rPr>
+        <w:t xml:space="preserve"> </w:t>
+      </w:r>
+      <w:proofErr w:type="spellStart"/>
+      <w:r>
+        <w:rPr>
+          <w:rFonts w:ascii="Arial" w:hAnsi="Arial" w:cs="Arial"/>
+          <w:sz w:val="20"/>
+          <w:szCs w:val="20"/>
+        </w:rPr>
+        <w:t>of</w:t>
+      </w:r>
+      <w:proofErr w:type="spellEnd"/>
+      <w:r>
+        <w:rPr>
+          <w:rFonts w:ascii="Arial" w:hAnsi="Arial" w:cs="Arial"/>
+          <w:sz w:val="20"/>
+          <w:szCs w:val="20"/>
+        </w:rPr>
+        <w:t xml:space="preserve"> </w:t>
+      </w:r>
+      <w:proofErr w:type="spellStart"/>
+      <w:r>
+        <w:rPr>
+          <w:rFonts w:ascii="Arial" w:hAnsi="Arial" w:cs="Arial"/>
+          <w:sz w:val="20"/>
+          <w:szCs w:val="20"/>
+        </w:rPr>
+        <w:t>difficulty</w:t>
+      </w:r>
+      <w:proofErr w:type="spellEnd"/>
+      <w:r>
+        <w:rPr>
+          <w:rFonts w:ascii="Arial" w:hAnsi="Arial" w:cs="Arial"/>
+          <w:sz w:val="20"/>
+          <w:szCs w:val="20"/>
+        </w:rPr>
+        <w:t>)</w:t>
       </w:r>
     </w:p>
     <w:p>
@@ -486,6 +654,7 @@
           <w:szCs w:val="20"/>
         </w:rPr>
       </w:pPr>
+      <w:proofErr w:type="spellStart"/>
       <w:r>
         <w:rPr>
           <w:rFonts w:ascii="Arial" w:hAnsi="Arial" w:cs="Arial"/>
@@ -496,6 +665,7 @@
         </w:rPr>
         <w:t>puzzle_elo</w:t>
       </w:r>
+      <w:proofErr w:type="spellEnd"/>
       <w:r>
         <w:rPr>
           <w:rFonts w:ascii="Arial" w:hAnsi="Arial" w:cs="Arial"/>
@@ -510,7 +680,25 @@
           <w:sz w:val="20"/>
           <w:szCs w:val="20"/>
         </w:rPr>
-        <w:t>Dificultad del puzzle ( ELO )</w:t>
+        <w:t xml:space="preserve">Dificultad del </w:t>
+      </w:r>
+      <w:proofErr w:type="spellStart"/>
+      <w:r>
+        <w:rPr>
+          <w:rFonts w:ascii="Arial" w:hAnsi="Arial" w:cs="Arial"/>
+          <w:sz w:val="20"/>
+          <w:szCs w:val="20"/>
+        </w:rPr>
+        <w:t>puzzle</w:t>
+      </w:r>
+      <w:proofErr w:type="spellEnd"/>
+      <w:r>
+        <w:rPr>
+          <w:rFonts w:ascii="Arial" w:hAnsi="Arial" w:cs="Arial"/>
+          <w:sz w:val="20"/>
+          <w:szCs w:val="20"/>
+        </w:rPr>
+        <w:t xml:space="preserve"> ( ELO )</w:t>
       </w:r>
     </w:p>
     <w:p>
@@ -552,6 +740,392 @@
     </w:p>
     <w:p>
       <w:pPr>
+        <w:spacing w:after="0" w:line="276" w:lineRule="auto"/>
+        <w:rPr>
+          <w:rFonts w:ascii="Arial" w:hAnsi="Arial" w:cs="Arial"/>
+          <w:sz w:val="20"/>
+          <w:szCs w:val="20"/>
+        </w:rPr>
+      </w:pPr>
+      <w:proofErr w:type="spellStart"/>
+      <w:r>
+        <w:rPr>
+          <w:rFonts w:ascii="Arial" w:hAnsi="Arial" w:cs="Arial"/>
+          <w:b/>
+          <w:bCs/>
+          <w:i/>
+          <w:iCs/>
+          <w:sz w:val="20"/>
+          <w:szCs w:val="20"/>
+        </w:rPr>
+        <w:t>n_events</w:t>
+      </w:r>
+      <w:proofErr w:type="spellEnd"/>
+      <w:r>
+        <w:rPr>
+          <w:rFonts w:ascii="Arial" w:hAnsi="Arial" w:cs="Arial"/>
+          <w:b/>
+          <w:bCs/>
+          <w:sz w:val="20"/>
+          <w:szCs w:val="20"/>
+        </w:rPr>
+        <w:t xml:space="preserve">: </w:t>
+      </w:r>
+      <w:r>
+        <w:rPr>
+          <w:rFonts w:ascii="Arial" w:hAnsi="Arial" w:cs="Arial"/>
+          <w:sz w:val="20"/>
+          <w:szCs w:val="20"/>
+        </w:rPr>
+        <w:t>Número de eventos</w:t>
+      </w:r>
+    </w:p>
+    <w:p>
+      <w:pPr>
+        <w:spacing w:after="0" w:line="276" w:lineRule="auto"/>
+        <w:rPr>
+          <w:rFonts w:ascii="Arial" w:hAnsi="Arial" w:cs="Arial"/>
+          <w:b/>
+          <w:bCs/>
+          <w:sz w:val="20"/>
+          <w:szCs w:val="20"/>
+        </w:rPr>
+      </w:pPr>
+      <w:proofErr w:type="spellStart"/>
+      <w:r>
+        <w:rPr>
+          <w:rFonts w:ascii="Arial" w:hAnsi="Arial" w:cs="Arial"/>
+          <w:b/>
+          <w:bCs/>
+          <w:i/>
+          <w:sz w:val="20"/>
+          <w:szCs w:val="20"/>
+        </w:rPr>
+        <w:t>n_breaks</w:t>
+      </w:r>
+      <w:proofErr w:type="spellEnd"/>
+      <w:r>
+        <w:rPr>
+          <w:rFonts w:ascii="Arial" w:hAnsi="Arial" w:cs="Arial"/>
+          <w:b/>
+          <w:bCs/>
+          <w:sz w:val="20"/>
+          <w:szCs w:val="20"/>
+        </w:rPr>
+        <w:t xml:space="preserve">: </w:t>
+      </w:r>
+      <w:r>
+        <w:rPr>
+          <w:rFonts w:ascii="Arial" w:hAnsi="Arial" w:cs="Arial"/>
+          <w:sz w:val="20"/>
+          <w:szCs w:val="20"/>
+        </w:rPr>
+        <w:t xml:space="preserve">Número de </w:t>
+      </w:r>
+      <w:proofErr w:type="spellStart"/>
+      <w:r>
+        <w:rPr>
+          <w:rFonts w:ascii="Arial" w:hAnsi="Arial" w:cs="Arial"/>
+          <w:sz w:val="20"/>
+          <w:szCs w:val="20"/>
+        </w:rPr>
+        <w:t>breaks</w:t>
+      </w:r>
+      <w:proofErr w:type="spellEnd"/>
+      <w:r>
+        <w:rPr>
+          <w:rFonts w:ascii="Arial" w:hAnsi="Arial" w:cs="Arial"/>
+          <w:sz w:val="20"/>
+          <w:szCs w:val="20"/>
+        </w:rPr>
+        <w:t xml:space="preserve"> ( inactividad de más de 15 segundos )</w:t>
+      </w:r>
+    </w:p>
+    <w:p>
+      <w:pPr>
+        <w:spacing w:after="0" w:line="276" w:lineRule="auto"/>
+        <w:rPr>
+          <w:rFonts w:ascii="Arial" w:hAnsi="Arial" w:cs="Arial"/>
+          <w:b/>
+          <w:bCs/>
+          <w:sz w:val="20"/>
+          <w:szCs w:val="20"/>
+        </w:rPr>
+      </w:pPr>
+      <w:proofErr w:type="spellStart"/>
+      <w:r>
+        <w:rPr>
+          <w:rFonts w:ascii="Arial" w:hAnsi="Arial" w:cs="Arial"/>
+          <w:b/>
+          <w:bCs/>
+          <w:i/>
+          <w:sz w:val="20"/>
+          <w:szCs w:val="20"/>
+        </w:rPr>
+        <w:t>n_snapshot</w:t>
+      </w:r>
+      <w:proofErr w:type="spellEnd"/>
+      <w:r>
+        <w:rPr>
+          <w:rFonts w:ascii="Arial" w:hAnsi="Arial" w:cs="Arial"/>
+          <w:b/>
+          <w:bCs/>
+          <w:sz w:val="20"/>
+          <w:szCs w:val="20"/>
+        </w:rPr>
+        <w:t xml:space="preserve">: </w:t>
+      </w:r>
+      <w:r>
+        <w:rPr>
+          <w:rFonts w:ascii="Arial" w:hAnsi="Arial" w:cs="Arial"/>
+          <w:sz w:val="20"/>
+          <w:szCs w:val="20"/>
+        </w:rPr>
+        <w:t>N</w:t>
+      </w:r>
+      <w:r>
+        <w:rPr>
+          <w:rFonts w:ascii="Arial" w:hAnsi="Arial" w:cs="Arial"/>
+          <w:sz w:val="20"/>
+          <w:szCs w:val="20"/>
+        </w:rPr>
+        <w:t>ú</w:t>
+      </w:r>
+      <w:r>
+        <w:rPr>
+          <w:rFonts w:ascii="Arial" w:hAnsi="Arial" w:cs="Arial"/>
+          <w:sz w:val="20"/>
+          <w:szCs w:val="20"/>
+        </w:rPr>
+        <w:t>m</w:t>
+      </w:r>
+      <w:r>
+        <w:rPr>
+          <w:rFonts w:ascii="Arial" w:hAnsi="Arial" w:cs="Arial"/>
+          <w:sz w:val="20"/>
+          <w:szCs w:val="20"/>
+        </w:rPr>
+        <w:t>ero</w:t>
+      </w:r>
+      <w:r>
+        <w:rPr>
+          <w:rFonts w:ascii="Arial" w:hAnsi="Arial" w:cs="Arial"/>
+          <w:sz w:val="20"/>
+          <w:szCs w:val="20"/>
+        </w:rPr>
+        <w:t xml:space="preserve"> </w:t>
+      </w:r>
+      <w:r>
+        <w:rPr>
+          <w:rFonts w:ascii="Arial" w:hAnsi="Arial" w:cs="Arial"/>
+          <w:sz w:val="20"/>
+          <w:szCs w:val="20"/>
+        </w:rPr>
+        <w:t xml:space="preserve">de eventos de </w:t>
+      </w:r>
+      <w:proofErr w:type="spellStart"/>
+      <w:r>
+        <w:rPr>
+          <w:rFonts w:ascii="Arial" w:hAnsi="Arial" w:cs="Arial"/>
+          <w:sz w:val="20"/>
+          <w:szCs w:val="20"/>
+        </w:rPr>
+        <w:t>snapshots</w:t>
+      </w:r>
+      <w:proofErr w:type="spellEnd"/>
+      <w:r>
+        <w:rPr>
+          <w:rFonts w:ascii="Arial" w:hAnsi="Arial" w:cs="Arial"/>
+          <w:sz w:val="20"/>
+          <w:szCs w:val="20"/>
+        </w:rPr>
+        <w:t>.</w:t>
+      </w:r>
+    </w:p>
+    <w:p>
+      <w:pPr>
+        <w:spacing w:after="0" w:line="276" w:lineRule="auto"/>
+        <w:rPr>
+          <w:rFonts w:ascii="Arial" w:hAnsi="Arial" w:cs="Arial"/>
+          <w:sz w:val="20"/>
+          <w:szCs w:val="20"/>
+        </w:rPr>
+      </w:pPr>
+      <w:proofErr w:type="spellStart"/>
+      <w:r>
+        <w:rPr>
+          <w:rFonts w:ascii="Arial" w:hAnsi="Arial" w:cs="Arial"/>
+          <w:b/>
+          <w:bCs/>
+          <w:i/>
+          <w:sz w:val="20"/>
+          <w:szCs w:val="20"/>
+        </w:rPr>
+        <w:t>n_rotate_view</w:t>
+      </w:r>
+      <w:proofErr w:type="spellEnd"/>
+      <w:r>
+        <w:rPr>
+          <w:rFonts w:ascii="Arial" w:hAnsi="Arial" w:cs="Arial"/>
+          <w:b/>
+          <w:bCs/>
+          <w:sz w:val="20"/>
+          <w:szCs w:val="20"/>
+        </w:rPr>
+        <w:t xml:space="preserve">: </w:t>
+      </w:r>
+      <w:r>
+        <w:rPr>
+          <w:rFonts w:ascii="Arial" w:hAnsi="Arial" w:cs="Arial"/>
+          <w:sz w:val="20"/>
+          <w:szCs w:val="20"/>
+        </w:rPr>
+        <w:t>N</w:t>
+      </w:r>
+      <w:r>
+        <w:rPr>
+          <w:rFonts w:ascii="Arial" w:hAnsi="Arial" w:cs="Arial"/>
+          <w:sz w:val="20"/>
+          <w:szCs w:val="20"/>
+        </w:rPr>
+        <w:t>úmero</w:t>
+      </w:r>
+      <w:r>
+        <w:rPr>
+          <w:rFonts w:ascii="Arial" w:hAnsi="Arial" w:cs="Arial"/>
+          <w:sz w:val="20"/>
+          <w:szCs w:val="20"/>
+        </w:rPr>
+        <w:t xml:space="preserve"> </w:t>
+      </w:r>
+      <w:r>
+        <w:rPr>
+          <w:rFonts w:ascii="Arial" w:hAnsi="Arial" w:cs="Arial"/>
+          <w:sz w:val="20"/>
+          <w:szCs w:val="20"/>
+        </w:rPr>
+        <w:t>de rotaciones</w:t>
+      </w:r>
+      <w:r>
+        <w:rPr>
+          <w:rFonts w:ascii="Arial" w:hAnsi="Arial" w:cs="Arial"/>
+          <w:sz w:val="20"/>
+          <w:szCs w:val="20"/>
+        </w:rPr>
+        <w:t>.</w:t>
+      </w:r>
+    </w:p>
+    <w:p>
+      <w:pPr>
+        <w:shd w:val="clear" w:color="auto" w:fill="FFFFFF"/>
+        <w:tabs>
+          <w:tab w:val="left" w:pos="916"/>
+          <w:tab w:val="left" w:pos="1832"/>
+          <w:tab w:val="left" w:pos="2748"/>
+          <w:tab w:val="left" w:pos="3664"/>
+          <w:tab w:val="left" w:pos="4580"/>
+          <w:tab w:val="left" w:pos="5496"/>
+          <w:tab w:val="left" w:pos="6412"/>
+          <w:tab w:val="left" w:pos="7328"/>
+          <w:tab w:val="left" w:pos="8244"/>
+          <w:tab w:val="left" w:pos="9160"/>
+          <w:tab w:val="left" w:pos="10076"/>
+          <w:tab w:val="left" w:pos="10992"/>
+          <w:tab w:val="left" w:pos="11908"/>
+          <w:tab w:val="left" w:pos="12824"/>
+          <w:tab w:val="left" w:pos="13740"/>
+          <w:tab w:val="left" w:pos="14656"/>
+        </w:tabs>
+        <w:spacing w:after="0" w:line="240" w:lineRule="auto"/>
+        <w:rPr>
+          <w:rFonts w:ascii="Arial" w:eastAsia="Times New Roman" w:hAnsi="Arial" w:cs="Arial"/>
+          <w:color w:val="080808"/>
+          <w:sz w:val="20"/>
+          <w:szCs w:val="20"/>
+          <w:lang w:eastAsia="es-ES"/>
+        </w:rPr>
+      </w:pPr>
+      <w:proofErr w:type="spellStart"/>
+      <w:r>
+        <w:rPr>
+          <w:rFonts w:ascii="Arial" w:eastAsia="Times New Roman" w:hAnsi="Arial" w:cs="Arial"/>
+          <w:b/>
+          <w:bCs/>
+          <w:i/>
+          <w:iCs/>
+          <w:color w:val="080808"/>
+          <w:sz w:val="20"/>
+          <w:szCs w:val="20"/>
+          <w:lang w:eastAsia="es-ES"/>
+        </w:rPr>
+        <w:t>n_manipulation_events</w:t>
+      </w:r>
+      <w:proofErr w:type="spellEnd"/>
+      <w:r>
+        <w:rPr>
+          <w:rFonts w:ascii="Courier New" w:eastAsia="Times New Roman" w:hAnsi="Courier New" w:cs="Courier New"/>
+          <w:color w:val="080808"/>
+          <w:sz w:val="20"/>
+          <w:szCs w:val="20"/>
+          <w:lang w:eastAsia="es-ES"/>
+        </w:rPr>
+        <w:t xml:space="preserve">: </w:t>
+      </w:r>
+      <w:r>
+        <w:rPr>
+          <w:rFonts w:ascii="Arial" w:eastAsia="Times New Roman" w:hAnsi="Arial" w:cs="Arial"/>
+          <w:color w:val="080808"/>
+          <w:sz w:val="20"/>
+          <w:szCs w:val="20"/>
+          <w:lang w:eastAsia="es-ES"/>
+        </w:rPr>
+        <w:t>Número de eventos de manipulación</w:t>
+      </w:r>
+    </w:p>
+    <w:p>
+      <w:pPr>
+        <w:spacing w:after="0" w:line="276" w:lineRule="auto"/>
+        <w:rPr>
+          <w:rFonts w:ascii="Arial" w:hAnsi="Arial" w:cs="Arial"/>
+          <w:sz w:val="20"/>
+          <w:szCs w:val="20"/>
+        </w:rPr>
+      </w:pPr>
+      <w:proofErr w:type="spellStart"/>
+      <w:r>
+        <w:rPr>
+          <w:rFonts w:ascii="Arial" w:hAnsi="Arial" w:cs="Arial"/>
+          <w:b/>
+          <w:bCs/>
+          <w:i/>
+          <w:iCs/>
+          <w:sz w:val="20"/>
+          <w:szCs w:val="20"/>
+        </w:rPr>
+        <w:t>n_check_solution</w:t>
+      </w:r>
+      <w:proofErr w:type="spellEnd"/>
+      <w:r>
+        <w:rPr>
+          <w:rFonts w:ascii="Arial" w:hAnsi="Arial" w:cs="Arial"/>
+          <w:sz w:val="20"/>
+          <w:szCs w:val="20"/>
+        </w:rPr>
+        <w:t xml:space="preserve">: Número de </w:t>
+      </w:r>
+      <w:proofErr w:type="spellStart"/>
+      <w:r>
+        <w:rPr>
+          <w:rFonts w:ascii="Arial" w:hAnsi="Arial" w:cs="Arial"/>
+          <w:sz w:val="20"/>
+          <w:szCs w:val="20"/>
+        </w:rPr>
+        <w:t>Submits</w:t>
+      </w:r>
+      <w:proofErr w:type="spellEnd"/>
+    </w:p>
+    <w:p>
+      <w:pPr>
         <w:spacing w:line="276" w:lineRule="auto"/>
         <w:rPr>
           <w:rFonts w:ascii="Arial" w:hAnsi="Arial" w:cs="Arial"/>
@@ -559,26 +1133,38 @@
           <w:szCs w:val="20"/>
         </w:rPr>
       </w:pPr>
-      <w:r>
-        <w:rPr>
-          <w:rFonts w:ascii="Arial" w:hAnsi="Arial" w:cs="Arial"/>
-          <w:b/>
-          <w:bCs/>
-          <w:sz w:val="20"/>
-          <w:szCs w:val="20"/>
-        </w:rPr>
-        <w:t>percentileE</w:t>
-      </w:r>
-      <w:r>
-        <w:rPr>
-          <w:rFonts w:ascii="Arial" w:hAnsi="Arial" w:cs="Arial"/>
-          <w:b/>
-          <w:bCs/>
-          <w:sz w:val="20"/>
-          <w:szCs w:val="20"/>
-        </w:rPr>
-        <w:t>vents</w:t>
-      </w:r>
+      <w:proofErr w:type="spellStart"/>
+      <w:r>
+        <w:rPr>
+          <w:rFonts w:ascii="Arial" w:hAnsi="Arial" w:cs="Arial"/>
+          <w:b/>
+          <w:bCs/>
+          <w:sz w:val="20"/>
+          <w:szCs w:val="20"/>
+        </w:rPr>
+        <w:t>be</w:t>
+      </w:r>
+      <w:r>
+        <w:rPr>
+          <w:rFonts w:ascii="Arial" w:hAnsi="Arial" w:cs="Arial"/>
+          <w:b/>
+          <w:bCs/>
+          <w:sz w:val="20"/>
+          <w:szCs w:val="20"/>
+        </w:rPr>
+        <w:t>st</w:t>
+      </w:r>
+      <w:r>
+        <w:rPr>
+          <w:rFonts w:ascii="Arial" w:hAnsi="Arial" w:cs="Arial"/>
+          <w:b/>
+          <w:bCs/>
+          <w:sz w:val="20"/>
+          <w:szCs w:val="20"/>
+        </w:rPr>
+        <w:t>Submit</w:t>
+      </w:r>
+      <w:proofErr w:type="spellEnd"/>
       <w:r>
         <w:rPr>
           <w:rFonts w:ascii="Arial" w:hAnsi="Arial" w:cs="Arial"/>
@@ -593,44 +1179,59 @@
           <w:sz w:val="20"/>
           <w:szCs w:val="20"/>
         </w:rPr>
-        <w:t xml:space="preserve">Número de eventos </w:t>
-      </w:r>
-      <w:r>
-        <w:rPr>
-          <w:rFonts w:ascii="Arial" w:hAnsi="Arial" w:cs="Arial"/>
-          <w:sz w:val="20"/>
-          <w:szCs w:val="20"/>
-        </w:rPr>
-        <w:t>normalizado respecto a ese puzzle (persistenceByAttempt)</w:t>
-      </w:r>
-    </w:p>
-    <w:p>
-      <w:pPr>
-        <w:spacing w:after="0" w:line="276" w:lineRule="auto"/>
-        <w:rPr>
-          <w:rFonts w:ascii="Arial" w:hAnsi="Arial" w:cs="Arial"/>
-          <w:b/>
-          <w:bCs/>
-          <w:sz w:val="20"/>
-          <w:szCs w:val="20"/>
-        </w:rPr>
-      </w:pPr>
-      <w:r>
-        <w:rPr>
-          <w:rFonts w:ascii="Arial" w:hAnsi="Arial" w:cs="Arial"/>
-          <w:b/>
-          <w:bCs/>
-          <w:i/>
-          <w:sz w:val="20"/>
-          <w:szCs w:val="20"/>
-        </w:rPr>
-        <w:t>percentileAtt</w:t>
-      </w:r>
-      <w:r>
-        <w:rPr>
-          <w:rFonts w:ascii="Arial" w:hAnsi="Arial" w:cs="Arial"/>
-          <w:b/>
-          <w:bCs/>
+        <w:t xml:space="preserve">Mejor </w:t>
+      </w:r>
+      <w:proofErr w:type="spellStart"/>
+      <w:r>
+        <w:rPr>
+          <w:rFonts w:ascii="Arial" w:hAnsi="Arial" w:cs="Arial"/>
+          <w:sz w:val="20"/>
+          <w:szCs w:val="20"/>
+        </w:rPr>
+        <w:t>submit</w:t>
+      </w:r>
+      <w:proofErr w:type="spellEnd"/>
+      <w:r>
+        <w:rPr>
+          <w:rFonts w:ascii="Arial" w:hAnsi="Arial" w:cs="Arial"/>
+          <w:sz w:val="20"/>
+          <w:szCs w:val="20"/>
+        </w:rPr>
+        <w:t xml:space="preserve"> ( porcentaje de vistas correcta (0,33,66,100) )</w:t>
+      </w:r>
+      <w:r>
+        <w:rPr>
+          <w:rFonts w:ascii="Arial" w:hAnsi="Arial" w:cs="Arial"/>
+          <w:sz w:val="20"/>
+          <w:szCs w:val="20"/>
+        </w:rPr>
+        <w:t xml:space="preserve"> </w:t>
+      </w:r>
+    </w:p>
+    <w:p>
+      <w:pPr>
+        <w:spacing w:line="276" w:lineRule="auto"/>
+        <w:rPr>
+          <w:rFonts w:ascii="Arial" w:hAnsi="Arial" w:cs="Arial"/>
+          <w:sz w:val="20"/>
+          <w:szCs w:val="20"/>
+        </w:rPr>
+      </w:pPr>
+      <w:proofErr w:type="spellStart"/>
+      <w:r>
+        <w:rPr>
+          <w:rFonts w:ascii="Arial" w:hAnsi="Arial" w:cs="Arial"/>
+          <w:b/>
+          <w:bCs/>
+          <w:sz w:val="20"/>
+          <w:szCs w:val="20"/>
+        </w:rPr>
+        <w:t>qualityFigures</w:t>
+      </w:r>
+      <w:proofErr w:type="spellEnd"/>
+      <w:r>
+        <w:rPr>
+          <w:rFonts w:ascii="Arial" w:hAnsi="Arial" w:cs="Arial"/>
           <w:sz w:val="20"/>
           <w:szCs w:val="20"/>
         </w:rPr>
@@ -642,239 +1243,18 @@
           <w:sz w:val="20"/>
           <w:szCs w:val="20"/>
         </w:rPr>
-        <w:t>Número de submits normalizado respecto a ese puzzle (persistenceByAttempt)</w:t>
-      </w:r>
-      <w:r>
-        <w:rPr>
-          <w:rFonts w:ascii="Arial" w:hAnsi="Arial" w:cs="Arial"/>
-          <w:b/>
-          <w:bCs/>
-          <w:sz w:val="20"/>
-          <w:szCs w:val="20"/>
-        </w:rPr>
-        <w:t>.</w:t>
-      </w:r>
-    </w:p>
-    <w:p>
-      <w:pPr>
-        <w:spacing w:after="0" w:line="276" w:lineRule="auto"/>
-        <w:rPr>
-          <w:rFonts w:ascii="Arial" w:hAnsi="Arial" w:cs="Arial"/>
-          <w:b/>
-          <w:bCs/>
-          <w:sz w:val="20"/>
-          <w:szCs w:val="20"/>
-        </w:rPr>
-      </w:pPr>
-    </w:p>
-    <w:p>
-      <w:pPr>
-        <w:spacing w:after="0" w:line="276" w:lineRule="auto"/>
-        <w:rPr>
-          <w:rFonts w:ascii="Arial" w:hAnsi="Arial" w:cs="Arial"/>
-          <w:sz w:val="20"/>
-          <w:szCs w:val="20"/>
-        </w:rPr>
-      </w:pPr>
-      <w:r>
-        <w:rPr>
-          <w:rFonts w:ascii="Arial" w:hAnsi="Arial" w:cs="Arial"/>
-          <w:b/>
-          <w:bCs/>
-          <w:sz w:val="20"/>
-          <w:szCs w:val="20"/>
-        </w:rPr>
-        <w:t xml:space="preserve">percentileComposite ¿? </w:t>
-      </w:r>
-      <w:r>
-        <w:rPr>
-          <w:rFonts w:ascii="Arial" w:hAnsi="Arial" w:cs="Arial"/>
-          <w:sz w:val="20"/>
-          <w:szCs w:val="20"/>
-        </w:rPr>
-        <w:t>( Sería solo con events y Att, y no con activetime como en PersistenceByAttempt. A lo mejor sustituiría a las dos anteriores )</w:t>
-      </w:r>
-    </w:p>
-    <w:p>
-      <w:pPr>
-        <w:spacing w:after="0" w:line="276" w:lineRule="auto"/>
-        <w:rPr>
-          <w:rFonts w:ascii="Arial" w:hAnsi="Arial" w:cs="Arial"/>
-          <w:sz w:val="20"/>
-          <w:szCs w:val="20"/>
-        </w:rPr>
-      </w:pPr>
-    </w:p>
-    <w:p>
-      <w:pPr>
-        <w:spacing w:after="0" w:line="276" w:lineRule="auto"/>
-        <w:rPr>
-          <w:rFonts w:ascii="Arial" w:hAnsi="Arial" w:cs="Arial"/>
-          <w:sz w:val="20"/>
-          <w:szCs w:val="20"/>
-        </w:rPr>
-      </w:pPr>
-      <w:r>
-        <w:rPr>
-          <w:rFonts w:ascii="Arial" w:hAnsi="Arial" w:cs="Arial"/>
-          <w:b/>
-          <w:bCs/>
-          <w:sz w:val="20"/>
-          <w:szCs w:val="20"/>
-        </w:rPr>
-        <w:t>persistence ¿?</w:t>
-      </w:r>
-      <w:r>
-        <w:rPr>
-          <w:rFonts w:ascii="Arial" w:hAnsi="Arial" w:cs="Arial"/>
-          <w:b/>
-          <w:bCs/>
-          <w:sz w:val="20"/>
-          <w:szCs w:val="20"/>
-        </w:rPr>
-        <w:t xml:space="preserve"> : </w:t>
-      </w:r>
-      <w:r>
-        <w:rPr>
-          <w:rFonts w:ascii="Arial" w:hAnsi="Arial" w:cs="Arial"/>
-          <w:sz w:val="20"/>
-          <w:szCs w:val="20"/>
-        </w:rPr>
-        <w:t xml:space="preserve">En función de completed y percentileComposite ( para mi no </w:t>
-      </w:r>
-      <w:r>
-        <w:rPr>
-          <w:rFonts w:ascii="Arial" w:hAnsi="Arial" w:cs="Arial"/>
-          <w:sz w:val="20"/>
-          <w:szCs w:val="20"/>
-          <w:u w:val="single"/>
-        </w:rPr>
-        <w:t>tiene</w:t>
-      </w:r>
-      <w:r>
-        <w:rPr>
-          <w:rFonts w:ascii="Arial" w:hAnsi="Arial" w:cs="Arial"/>
-          <w:sz w:val="20"/>
-          <w:szCs w:val="20"/>
-        </w:rPr>
-        <w:t xml:space="preserve"> sentido ya que el modelo detectaría y tendría en cuenta estas dos características  )</w:t>
-      </w:r>
-    </w:p>
-    <w:p>
-      <w:pPr>
-        <w:spacing w:after="0" w:line="276" w:lineRule="auto"/>
-        <w:rPr>
-          <w:rFonts w:ascii="Arial" w:hAnsi="Arial" w:cs="Arial"/>
-          <w:sz w:val="20"/>
-          <w:szCs w:val="20"/>
-        </w:rPr>
-      </w:pPr>
-    </w:p>
-    <w:p>
-      <w:pPr>
-        <w:spacing w:after="0" w:line="276" w:lineRule="auto"/>
-        <w:rPr>
-          <w:rFonts w:ascii="Arial" w:hAnsi="Arial" w:cs="Arial"/>
-          <w:b/>
-          <w:bCs/>
-          <w:sz w:val="20"/>
-          <w:szCs w:val="20"/>
-        </w:rPr>
-      </w:pPr>
-      <w:r>
-        <w:rPr>
-          <w:rFonts w:ascii="Arial" w:hAnsi="Arial" w:cs="Arial"/>
-          <w:b/>
-          <w:bCs/>
-          <w:i/>
-          <w:sz w:val="20"/>
-          <w:szCs w:val="20"/>
-        </w:rPr>
-        <w:t>n_breaks</w:t>
-      </w:r>
-      <w:r>
-        <w:rPr>
-          <w:rFonts w:ascii="Arial" w:hAnsi="Arial" w:cs="Arial"/>
-          <w:b/>
-          <w:bCs/>
-          <w:sz w:val="20"/>
-          <w:szCs w:val="20"/>
-        </w:rPr>
-        <w:t xml:space="preserve">: </w:t>
-      </w:r>
-      <w:r>
-        <w:rPr>
-          <w:rFonts w:ascii="Arial" w:hAnsi="Arial" w:cs="Arial"/>
-          <w:sz w:val="20"/>
-          <w:szCs w:val="20"/>
-        </w:rPr>
-        <w:t>Número de breaks ( inactividad de más de 15 segundos )</w:t>
-      </w:r>
-    </w:p>
-    <w:p>
-      <w:pPr>
-        <w:spacing w:after="0" w:line="276" w:lineRule="auto"/>
-        <w:rPr>
-          <w:rFonts w:ascii="Arial" w:hAnsi="Arial" w:cs="Arial"/>
-          <w:b/>
-          <w:bCs/>
-          <w:sz w:val="20"/>
-          <w:szCs w:val="20"/>
-        </w:rPr>
-      </w:pPr>
-      <w:r>
-        <w:rPr>
-          <w:rFonts w:ascii="Arial" w:hAnsi="Arial" w:cs="Arial"/>
-          <w:b/>
-          <w:bCs/>
-          <w:i/>
-          <w:sz w:val="20"/>
-          <w:szCs w:val="20"/>
-        </w:rPr>
-        <w:t>n_snapshot</w:t>
-      </w:r>
-      <w:r>
-        <w:rPr>
-          <w:rFonts w:ascii="Arial" w:hAnsi="Arial" w:cs="Arial"/>
-          <w:b/>
-          <w:bCs/>
-          <w:sz w:val="20"/>
-          <w:szCs w:val="20"/>
-        </w:rPr>
-        <w:t xml:space="preserve">: </w:t>
-      </w:r>
-      <w:r>
-        <w:rPr>
-          <w:rFonts w:ascii="Arial" w:hAnsi="Arial" w:cs="Arial"/>
-          <w:sz w:val="20"/>
-          <w:szCs w:val="20"/>
-        </w:rPr>
-        <w:t>N</w:t>
-      </w:r>
-      <w:r>
-        <w:rPr>
-          <w:rFonts w:ascii="Arial" w:hAnsi="Arial" w:cs="Arial"/>
-          <w:sz w:val="20"/>
-          <w:szCs w:val="20"/>
-        </w:rPr>
-        <w:t>ú</w:t>
-      </w:r>
-      <w:r>
-        <w:rPr>
-          <w:rFonts w:ascii="Arial" w:hAnsi="Arial" w:cs="Arial"/>
-          <w:sz w:val="20"/>
-          <w:szCs w:val="20"/>
-        </w:rPr>
-        <w:t>m</w:t>
-      </w:r>
-      <w:r>
-        <w:rPr>
-          <w:rFonts w:ascii="Arial" w:hAnsi="Arial" w:cs="Arial"/>
-          <w:sz w:val="20"/>
-          <w:szCs w:val="20"/>
-        </w:rPr>
-        <w:t>ero</w:t>
-      </w:r>
+        <w:t xml:space="preserve">Evaluar figuras creadas( </w:t>
+      </w:r>
+      <w:proofErr w:type="gramStart"/>
+      <w:r>
+        <w:rPr>
+          <w:rFonts w:ascii="Arial" w:hAnsi="Arial" w:cs="Arial"/>
+          <w:sz w:val="20"/>
+          <w:szCs w:val="20"/>
+        </w:rPr>
+        <w:t>cuantas, son correctas?</w:t>
+      </w:r>
+      <w:proofErr w:type="gramEnd"/>
       <w:r>
         <w:rPr>
           <w:rFonts w:ascii="Arial" w:hAnsi="Arial" w:cs="Arial"/>
@@ -883,244 +1263,49 @@
         </w:rPr>
         <w:t xml:space="preserve"> </w:t>
       </w:r>
-      <w:r>
-        <w:rPr>
-          <w:rFonts w:ascii="Arial" w:hAnsi="Arial" w:cs="Arial"/>
-          <w:sz w:val="20"/>
-          <w:szCs w:val="20"/>
-        </w:rPr>
-        <w:t>de eventos de snapshots</w:t>
-      </w:r>
-      <w:r>
-        <w:rPr>
-          <w:rFonts w:ascii="Arial" w:hAnsi="Arial" w:cs="Arial"/>
-          <w:sz w:val="20"/>
-          <w:szCs w:val="20"/>
-        </w:rPr>
-        <w:t>.</w:t>
-      </w:r>
-    </w:p>
-    <w:p>
-      <w:pPr>
-        <w:spacing w:after="0" w:line="276" w:lineRule="auto"/>
-        <w:rPr>
-          <w:rFonts w:ascii="Arial" w:hAnsi="Arial" w:cs="Arial"/>
-          <w:sz w:val="20"/>
-          <w:szCs w:val="20"/>
-        </w:rPr>
-      </w:pPr>
-      <w:r>
-        <w:rPr>
-          <w:rFonts w:ascii="Arial" w:hAnsi="Arial" w:cs="Arial"/>
-          <w:b/>
-          <w:bCs/>
-          <w:i/>
-          <w:sz w:val="20"/>
-          <w:szCs w:val="20"/>
-        </w:rPr>
-        <w:t>n_rotate_view</w:t>
-      </w:r>
-      <w:r>
-        <w:rPr>
-          <w:rFonts w:ascii="Arial" w:hAnsi="Arial" w:cs="Arial"/>
-          <w:b/>
-          <w:bCs/>
-          <w:sz w:val="20"/>
-          <w:szCs w:val="20"/>
-        </w:rPr>
-        <w:t xml:space="preserve">: </w:t>
-      </w:r>
-      <w:r>
-        <w:rPr>
-          <w:rFonts w:ascii="Arial" w:hAnsi="Arial" w:cs="Arial"/>
-          <w:sz w:val="20"/>
-          <w:szCs w:val="20"/>
-        </w:rPr>
-        <w:t>N</w:t>
-      </w:r>
-      <w:r>
-        <w:rPr>
-          <w:rFonts w:ascii="Arial" w:hAnsi="Arial" w:cs="Arial"/>
-          <w:sz w:val="20"/>
-          <w:szCs w:val="20"/>
-        </w:rPr>
-        <w:t>úmero</w:t>
-      </w:r>
-      <w:r>
-        <w:rPr>
-          <w:rFonts w:ascii="Arial" w:hAnsi="Arial" w:cs="Arial"/>
-          <w:sz w:val="20"/>
-          <w:szCs w:val="20"/>
-        </w:rPr>
-        <w:t xml:space="preserve"> </w:t>
-      </w:r>
-      <w:r>
-        <w:rPr>
-          <w:rFonts w:ascii="Arial" w:hAnsi="Arial" w:cs="Arial"/>
-          <w:sz w:val="20"/>
-          <w:szCs w:val="20"/>
-        </w:rPr>
-        <w:t>de rotaciones</w:t>
-      </w:r>
-      <w:r>
-        <w:rPr>
-          <w:rFonts w:ascii="Arial" w:hAnsi="Arial" w:cs="Arial"/>
-          <w:sz w:val="20"/>
-          <w:szCs w:val="20"/>
-        </w:rPr>
-        <w:t>.</w:t>
-      </w:r>
-    </w:p>
-    <w:p>
-      <w:pPr>
-        <w:spacing w:after="0" w:line="276" w:lineRule="auto"/>
-        <w:rPr>
-          <w:rFonts w:ascii="Arial" w:hAnsi="Arial" w:cs="Arial"/>
-          <w:sz w:val="20"/>
-          <w:szCs w:val="20"/>
-        </w:rPr>
-      </w:pPr>
-    </w:p>
-    <w:p>
-      <w:pPr>
-        <w:spacing w:after="0" w:line="276" w:lineRule="auto"/>
-        <w:rPr>
-          <w:rFonts w:ascii="Arial" w:hAnsi="Arial" w:cs="Arial"/>
-          <w:iCs/>
-          <w:sz w:val="20"/>
-          <w:szCs w:val="20"/>
-        </w:rPr>
-      </w:pPr>
-      <w:r>
-        <w:rPr>
-          <w:rFonts w:ascii="Arial" w:hAnsi="Arial" w:cs="Arial"/>
-          <w:b/>
-          <w:bCs/>
-          <w:iCs/>
-          <w:sz w:val="20"/>
-          <w:szCs w:val="20"/>
-        </w:rPr>
-        <w:t>avg_time_between_submissions ¿?</w:t>
-      </w:r>
-      <w:r>
-        <w:rPr>
-          <w:rFonts w:ascii="Arial" w:hAnsi="Arial" w:cs="Arial"/>
-          <w:b/>
-          <w:bCs/>
-          <w:iCs/>
-          <w:sz w:val="20"/>
-          <w:szCs w:val="20"/>
-        </w:rPr>
-        <w:t xml:space="preserve"> : </w:t>
-      </w:r>
-      <w:r>
-        <w:rPr>
-          <w:rFonts w:ascii="Arial" w:hAnsi="Arial" w:cs="Arial"/>
-          <w:iCs/>
-          <w:sz w:val="20"/>
-          <w:szCs w:val="20"/>
-        </w:rPr>
-        <w:t>Tiempo medio entre submits</w:t>
-      </w:r>
-    </w:p>
-    <w:p>
-      <w:pPr>
-        <w:spacing w:after="0" w:line="276" w:lineRule="auto"/>
-        <w:rPr>
-          <w:rFonts w:ascii="Arial" w:hAnsi="Arial" w:cs="Arial"/>
-          <w:b/>
-          <w:bCs/>
-          <w:sz w:val="20"/>
-          <w:szCs w:val="20"/>
-        </w:rPr>
-      </w:pPr>
-    </w:p>
-    <w:p>
-      <w:pPr>
-        <w:spacing w:line="276" w:lineRule="auto"/>
-        <w:rPr>
-          <w:rFonts w:ascii="Arial" w:hAnsi="Arial" w:cs="Arial"/>
-          <w:sz w:val="20"/>
-          <w:szCs w:val="20"/>
-        </w:rPr>
-      </w:pPr>
-      <w:r>
-        <w:rPr>
-          <w:rFonts w:ascii="Arial" w:hAnsi="Arial" w:cs="Arial"/>
-          <w:b/>
-          <w:bCs/>
-          <w:sz w:val="20"/>
-          <w:szCs w:val="20"/>
-        </w:rPr>
-        <w:t>qualityFigures</w:t>
-      </w:r>
-      <w:r>
-        <w:rPr>
-          <w:rFonts w:ascii="Arial" w:hAnsi="Arial" w:cs="Arial"/>
-          <w:sz w:val="20"/>
-          <w:szCs w:val="20"/>
-        </w:rPr>
-        <w:t xml:space="preserve">: </w:t>
-      </w:r>
-      <w:r>
-        <w:rPr>
-          <w:rFonts w:ascii="Arial" w:hAnsi="Arial" w:cs="Arial"/>
-          <w:sz w:val="20"/>
-          <w:szCs w:val="20"/>
-        </w:rPr>
-        <w:t>Evaluar figuras creadas( cuantas, son correctas? Cuanto dista de la solución?)</w:t>
-      </w:r>
-      <w:r>
-        <w:rPr>
-          <w:rFonts w:ascii="Arial" w:hAnsi="Arial" w:cs="Arial"/>
-          <w:sz w:val="20"/>
-          <w:szCs w:val="20"/>
-        </w:rPr>
-        <w:t xml:space="preserve"> (misconceptions)</w:t>
-      </w:r>
-    </w:p>
-    <w:p>
-      <w:pPr>
-        <w:spacing w:line="276" w:lineRule="auto"/>
-        <w:rPr>
-          <w:rFonts w:ascii="Arial" w:hAnsi="Arial" w:cs="Arial"/>
-          <w:sz w:val="20"/>
-          <w:szCs w:val="20"/>
-        </w:rPr>
-      </w:pPr>
-      <w:r>
-        <w:rPr>
-          <w:rFonts w:ascii="Arial" w:hAnsi="Arial" w:cs="Arial"/>
-          <w:b/>
-          <w:bCs/>
-          <w:sz w:val="20"/>
-          <w:szCs w:val="20"/>
-        </w:rPr>
-        <w:t>betterSubmit</w:t>
-      </w:r>
-      <w:r>
-        <w:rPr>
-          <w:rFonts w:ascii="Arial" w:hAnsi="Arial" w:cs="Arial"/>
-          <w:sz w:val="20"/>
-          <w:szCs w:val="20"/>
-        </w:rPr>
-        <w:t xml:space="preserve">: </w:t>
-      </w:r>
-      <w:r>
-        <w:rPr>
-          <w:rFonts w:ascii="Arial" w:hAnsi="Arial" w:cs="Arial"/>
-          <w:sz w:val="20"/>
-          <w:szCs w:val="20"/>
-        </w:rPr>
-        <w:t>Mejor submit ( porcentaje de vistas correcta (0,33,66,100) )</w:t>
-      </w:r>
-      <w:r>
-        <w:rPr>
-          <w:rFonts w:ascii="Arial" w:hAnsi="Arial" w:cs="Arial"/>
-          <w:sz w:val="20"/>
-          <w:szCs w:val="20"/>
-        </w:rPr>
-        <w:t xml:space="preserve"> (misconceptions)</w:t>
+      <w:proofErr w:type="gramStart"/>
+      <w:r>
+        <w:rPr>
+          <w:rFonts w:ascii="Arial" w:hAnsi="Arial" w:cs="Arial"/>
+          <w:sz w:val="20"/>
+          <w:szCs w:val="20"/>
+        </w:rPr>
+        <w:t>Cuanto dista de la solución?</w:t>
+      </w:r>
+      <w:proofErr w:type="gramEnd"/>
+      <w:r>
+        <w:rPr>
+          <w:rFonts w:ascii="Arial" w:hAnsi="Arial" w:cs="Arial"/>
+          <w:sz w:val="20"/>
+          <w:szCs w:val="20"/>
+        </w:rPr>
+        <w:t>)</w:t>
+      </w:r>
+      <w:r>
+        <w:rPr>
+          <w:rFonts w:ascii="Arial" w:hAnsi="Arial" w:cs="Arial"/>
+          <w:sz w:val="20"/>
+          <w:szCs w:val="20"/>
+        </w:rPr>
+        <w:t xml:space="preserve"> (</w:t>
+      </w:r>
+      <w:proofErr w:type="spellStart"/>
+      <w:r>
+        <w:rPr>
+          <w:rFonts w:ascii="Arial" w:hAnsi="Arial" w:cs="Arial"/>
+          <w:sz w:val="20"/>
+          <w:szCs w:val="20"/>
+        </w:rPr>
+        <w:t>misconceptions</w:t>
+      </w:r>
+      <w:proofErr w:type="spellEnd"/>
+      <w:r>
+        <w:rPr>
+          <w:rFonts w:ascii="Arial" w:hAnsi="Arial" w:cs="Arial"/>
+          <w:sz w:val="20"/>
+          <w:szCs w:val="20"/>
+        </w:rPr>
+        <w:t>)</w:t>
       </w:r>
     </w:p>
     <w:p>
@@ -1134,6 +1319,7 @@
           <w:szCs w:val="36"/>
         </w:rPr>
       </w:pPr>
+      <w:proofErr w:type="gramStart"/>
       <w:r>
         <w:rPr>
           <w:rFonts w:ascii="LM Roman 10" w:hAnsi="LM Roman 10"/>
@@ -1142,9 +1328,9 @@
           <w:sz w:val="36"/>
           <w:szCs w:val="36"/>
         </w:rPr>
-        <w:lastRenderedPageBreak/>
         <w:t>FUNCIONES A IMPLEMENTAR</w:t>
       </w:r>
+      <w:proofErr w:type="gramEnd"/>
     </w:p>
     <w:p>
       <w:pPr>
@@ -1171,19 +1357,71 @@
           <w:bCs/>
         </w:rPr>
       </w:pPr>
-      <w:r>
-        <w:rPr>
-          <w:rFonts w:ascii="LM Roman 10" w:hAnsi="LM Roman 10"/>
-          <w:b/>
-          <w:bCs/>
-        </w:rPr>
-        <w:t xml:space="preserve">timeLimitEvents: </w:t>
-      </w:r>
-      <w:r>
-        <w:rPr>
-          <w:rFonts w:ascii="LM Roman 10" w:hAnsi="LM Roman 10"/>
-        </w:rPr>
-        <w:t>Dado unos dataEvents y un timestamp, se queda con los eventos ocurridos antes del timestamp indicado ( HECHO )</w:t>
+      <w:proofErr w:type="spellStart"/>
+      <w:r>
+        <w:rPr>
+          <w:rFonts w:ascii="LM Roman 10" w:hAnsi="LM Roman 10"/>
+          <w:b/>
+          <w:bCs/>
+        </w:rPr>
+        <w:t>timeLimitEvents</w:t>
+      </w:r>
+      <w:proofErr w:type="spellEnd"/>
+      <w:r>
+        <w:rPr>
+          <w:rFonts w:ascii="LM Roman 10" w:hAnsi="LM Roman 10"/>
+          <w:b/>
+          <w:bCs/>
+        </w:rPr>
+        <w:t xml:space="preserve">: </w:t>
+      </w:r>
+      <w:r>
+        <w:rPr>
+          <w:rFonts w:ascii="LM Roman 10" w:hAnsi="LM Roman 10"/>
+        </w:rPr>
+        <w:t xml:space="preserve">Dado unos </w:t>
+      </w:r>
+      <w:proofErr w:type="spellStart"/>
+      <w:r>
+        <w:rPr>
+          <w:rFonts w:ascii="LM Roman 10" w:hAnsi="LM Roman 10"/>
+        </w:rPr>
+        <w:t>dataEvents</w:t>
+      </w:r>
+      <w:proofErr w:type="spellEnd"/>
+      <w:r>
+        <w:rPr>
+          <w:rFonts w:ascii="LM Roman 10" w:hAnsi="LM Roman 10"/>
+        </w:rPr>
+        <w:t xml:space="preserve"> y un </w:t>
+      </w:r>
+      <w:proofErr w:type="spellStart"/>
+      <w:r>
+        <w:rPr>
+          <w:rFonts w:ascii="LM Roman 10" w:hAnsi="LM Roman 10"/>
+        </w:rPr>
+        <w:t>timestamp</w:t>
+      </w:r>
+      <w:proofErr w:type="spellEnd"/>
+      <w:r>
+        <w:rPr>
+          <w:rFonts w:ascii="LM Roman 10" w:hAnsi="LM Roman 10"/>
+        </w:rPr>
+        <w:t xml:space="preserve">, se queda con los eventos ocurridos antes del </w:t>
+      </w:r>
+      <w:proofErr w:type="spellStart"/>
+      <w:r>
+        <w:rPr>
+          <w:rFonts w:ascii="LM Roman 10" w:hAnsi="LM Roman 10"/>
+        </w:rPr>
+        <w:t>timestamp</w:t>
+      </w:r>
+      <w:proofErr w:type="spellEnd"/>
+      <w:r>
+        <w:rPr>
+          <w:rFonts w:ascii="LM Roman 10" w:hAnsi="LM Roman 10"/>
+        </w:rPr>
+        <w:t xml:space="preserve"> indicado ( HECHO )</w:t>
       </w:r>
     </w:p>
     <w:p>
@@ -1209,6 +1447,7 @@
           <w:bCs/>
         </w:rPr>
       </w:pPr>
+      <w:proofErr w:type="spellStart"/>
       <w:r>
         <w:rPr>
           <w:rFonts w:ascii="LM Roman 10" w:hAnsi="LM Roman 10"/>
@@ -1217,6 +1456,7 @@
         </w:rPr>
         <w:t>avgTimeByPuzzle</w:t>
       </w:r>
+      <w:proofErr w:type="spellEnd"/>
       <w:r>
         <w:rPr>
           <w:rFonts w:ascii="LM Roman 10" w:hAnsi="LM Roman 10"/>
@@ -1229,16 +1469,6 @@
         </w:rPr>
         <w:t>Función para sacar los percentiles (HECHO)</w:t>
       </w:r>
-    </w:p>
-    <w:p>
-      <w:pPr>
-        <w:pStyle w:val="Prrafodelista"/>
-        <w:rPr>
-          <w:rFonts w:ascii="LM Roman 10" w:hAnsi="LM Roman 10"/>
-          <w:b/>
-          <w:bCs/>
-        </w:rPr>
-      </w:pPr>
     </w:p>
     <w:p>
       <w:pPr>
@@ -1263,6 +1493,7 @@
           <w:bCs/>
         </w:rPr>
       </w:pPr>
+      <w:proofErr w:type="spellStart"/>
       <w:r>
         <w:rPr>
           <w:rFonts w:ascii="LM Roman 10" w:hAnsi="LM Roman 10"/>
@@ -1271,6 +1502,7 @@
         </w:rPr>
         <w:t>userHistorial</w:t>
       </w:r>
+      <w:proofErr w:type="spellEnd"/>
       <w:r>
         <w:rPr>
           <w:rFonts w:ascii="LM Roman 10" w:hAnsi="LM Roman 10"/>
@@ -1281,13 +1513,41 @@
         <w:rPr>
           <w:rFonts w:ascii="LM Roman 10" w:hAnsi="LM Roman 10"/>
         </w:rPr>
-        <w:t xml:space="preserve">Función para obtener porcentajes de puzzles completados para un usuario y número de </w:t>
-      </w:r>
-      <w:r>
-        <w:rPr>
-          <w:rFonts w:ascii="LM Roman 10" w:hAnsi="LM Roman 10"/>
-        </w:rPr>
-        <w:t>intentos por puzzle. (HECHO)</w:t>
+        <w:t xml:space="preserve">Función para obtener porcentajes de </w:t>
+      </w:r>
+      <w:proofErr w:type="spellStart"/>
+      <w:r>
+        <w:rPr>
+          <w:rFonts w:ascii="LM Roman 10" w:hAnsi="LM Roman 10"/>
+        </w:rPr>
+        <w:t>puzzles</w:t>
+      </w:r>
+      <w:proofErr w:type="spellEnd"/>
+      <w:r>
+        <w:rPr>
+          <w:rFonts w:ascii="LM Roman 10" w:hAnsi="LM Roman 10"/>
+        </w:rPr>
+        <w:t xml:space="preserve"> completados para un usuario y número de </w:t>
+      </w:r>
+      <w:r>
+        <w:rPr>
+          <w:rFonts w:ascii="LM Roman 10" w:hAnsi="LM Roman 10"/>
+        </w:rPr>
+        <w:t xml:space="preserve">intentos por </w:t>
+      </w:r>
+      <w:proofErr w:type="spellStart"/>
+      <w:r>
+        <w:rPr>
+          <w:rFonts w:ascii="LM Roman 10" w:hAnsi="LM Roman 10"/>
+        </w:rPr>
+        <w:t>puzzle</w:t>
+      </w:r>
+      <w:proofErr w:type="spellEnd"/>
+      <w:r>
+        <w:rPr>
+          <w:rFonts w:ascii="LM Roman 10" w:hAnsi="LM Roman 10"/>
+        </w:rPr>
+        <w:t>. (HECHO)</w:t>
       </w:r>
     </w:p>
     <w:p>
@@ -1325,17 +1585,18 @@
         <w:rPr>
           <w:rFonts w:ascii="LM Roman 10" w:hAnsi="LM Roman 10"/>
         </w:rPr>
-        <w:t xml:space="preserve">: Dado un usuario y un </w:t>
-      </w:r>
-      <w:r>
-        <w:rPr>
-          <w:rFonts w:ascii="LM Roman 10" w:hAnsi="LM Roman 10"/>
-        </w:rPr>
-        <w:t>puzzle objetivo, devuelve el ELO del usuario y el puzzle ( HECHO )</w:t>
-      </w:r>
-    </w:p>
-    <w:p>
-      <w:pPr>
+        <w:t xml:space="preserve">: Dado un usuario </w:t>
+      </w:r>
+      <w:r>
+        <w:rPr>
+          <w:rFonts w:ascii="LM Roman 10" w:hAnsi="LM Roman 10"/>
+        </w:rPr>
+        <w:t>objetivo, devuelve el ELO del usuario</w:t>
+      </w:r>
+    </w:p>
+    <w:p>
+      <w:pPr>
+        <w:pStyle w:val="Prrafodelista"/>
         <w:rPr>
           <w:rFonts w:ascii="LM Roman 10" w:hAnsi="LM Roman 10"/>
           <w:b/>
@@ -1352,8 +1613,70 @@
         </w:numPr>
         <w:rPr>
           <w:rFonts w:ascii="LM Roman 10" w:hAnsi="LM Roman 10"/>
-        </w:rPr>
-      </w:pPr>
+          <w:b/>
+          <w:bCs/>
+        </w:rPr>
+      </w:pPr>
+      <w:proofErr w:type="spellStart"/>
+      <w:r>
+        <w:rPr>
+          <w:rFonts w:ascii="LM Roman 10" w:hAnsi="LM Roman 10"/>
+          <w:b/>
+          <w:bCs/>
+        </w:rPr>
+        <w:t>oneHotEncoder</w:t>
+      </w:r>
+      <w:proofErr w:type="spellEnd"/>
+      <w:r>
+        <w:rPr>
+          <w:rFonts w:ascii="LM Roman 10" w:hAnsi="LM Roman 10"/>
+          <w:b/>
+          <w:bCs/>
+        </w:rPr>
+        <w:t xml:space="preserve">: </w:t>
+      </w:r>
+      <w:r>
+        <w:rPr>
+          <w:rFonts w:ascii="LM Roman 10" w:hAnsi="LM Roman 10"/>
+        </w:rPr>
+        <w:t xml:space="preserve">Para saber que de que </w:t>
+      </w:r>
+      <w:proofErr w:type="spellStart"/>
+      <w:r>
+        <w:rPr>
+          <w:rFonts w:ascii="LM Roman 10" w:hAnsi="LM Roman 10"/>
+        </w:rPr>
+        <w:t>puzzle</w:t>
+      </w:r>
+      <w:proofErr w:type="spellEnd"/>
+      <w:r>
+        <w:rPr>
+          <w:rFonts w:ascii="LM Roman 10" w:hAnsi="LM Roman 10"/>
+        </w:rPr>
+        <w:t xml:space="preserve"> en concreto se trata</w:t>
+      </w:r>
+    </w:p>
+    <w:p>
+      <w:pPr>
+        <w:rPr>
+          <w:rFonts w:ascii="LM Roman 10" w:hAnsi="LM Roman 10"/>
+          <w:b/>
+          <w:bCs/>
+        </w:rPr>
+      </w:pPr>
+    </w:p>
+    <w:p>
+      <w:pPr>
+        <w:pStyle w:val="Prrafodelista"/>
+        <w:numPr>
+          <w:ilvl w:val="0"/>
+          <w:numId w:val="1"/>
+        </w:numPr>
+        <w:rPr>
+          <w:rFonts w:ascii="LM Roman 10" w:hAnsi="LM Roman 10"/>
+        </w:rPr>
+      </w:pPr>
+      <w:proofErr w:type="spellStart"/>
       <w:r>
         <w:rPr>
           <w:rFonts w:ascii="LM Roman 10" w:hAnsi="LM Roman 10"/>
@@ -1363,6 +1686,7 @@
         </w:rPr>
         <w:t>computeFeatures</w:t>
       </w:r>
+      <w:proofErr w:type="spellEnd"/>
       <w:r>
         <w:rPr>
           <w:rFonts w:ascii="LM Roman 10" w:hAnsi="LM Roman 10"/>
@@ -1373,8 +1697,16 @@
         <w:rPr>
           <w:rFonts w:ascii="LM Roman 10" w:hAnsi="LM Roman 10"/>
         </w:rPr>
-        <w:t>Conseguir meter todas las características recogidas en un solo dataframe</w:t>
-      </w:r>
+        <w:t xml:space="preserve">Conseguir meter todas las características recogidas en un solo </w:t>
+      </w:r>
+      <w:proofErr w:type="spellStart"/>
+      <w:r>
+        <w:rPr>
+          <w:rFonts w:ascii="LM Roman 10" w:hAnsi="LM Roman 10"/>
+        </w:rPr>
+        <w:t>dataframe</w:t>
+      </w:r>
+      <w:proofErr w:type="spellEnd"/>
       <w:r>
         <w:rPr>
           <w:rFonts w:ascii="LM Roman 10" w:hAnsi="LM Roman 10"/>
@@ -1391,7 +1723,21 @@
         <w:rPr>
           <w:rFonts w:ascii="LM Roman 10" w:hAnsi="LM Roman 10"/>
         </w:rPr>
-        <w:t>Hacemos una primera pasada a todos los eventos, de donde obtenemos toda la información que necesitamos sobre cada intento. Después llamamos al resto de funciones que nos dan para cada intento información sobre el usuario y el puzzle.</w:t>
+        <w:t xml:space="preserve">Hacemos una primera pasada a todos los eventos, de donde obtenemos toda la información que necesitamos sobre cada intento. Después llamamos al resto de funciones que nos dan para cada intento información sobre el usuario y el </w:t>
+      </w:r>
+      <w:proofErr w:type="spellStart"/>
+      <w:r>
+        <w:rPr>
+          <w:rFonts w:ascii="LM Roman 10" w:hAnsi="LM Roman 10"/>
+        </w:rPr>
+        <w:t>puzzle</w:t>
+      </w:r>
+      <w:proofErr w:type="spellEnd"/>
+      <w:r>
+        <w:rPr>
+          <w:rFonts w:ascii="LM Roman 10" w:hAnsi="LM Roman 10"/>
+        </w:rPr>
+        <w:t>.</w:t>
       </w:r>
     </w:p>
     <w:p>
@@ -2204,6 +2550,56 @@
       <w:contextualSpacing/>
     </w:pPr>
   </w:style>
+  <w:style w:type="paragraph" w:styleId="HTMLconformatoprevio">
+    <w:name w:val="HTML Preformatted"/>
+    <w:basedOn w:val="Normal"/>
+    <w:link w:val="HTMLconformatoprevioCar"/>
+    <w:uiPriority w:val="99"/>
+    <w:semiHidden/>
+    <w:unhideWhenUsed/>
+    <w:rsid w:val="002C73E3"/>
+    <w:pPr>
+      <w:tabs>
+        <w:tab w:val="left" w:pos="916"/>
+        <w:tab w:val="left" w:pos="1832"/>
+        <w:tab w:val="left" w:pos="2748"/>
+        <w:tab w:val="left" w:pos="3664"/>
+        <w:tab w:val="left" w:pos="4580"/>
+        <w:tab w:val="left" w:pos="5496"/>
+        <w:tab w:val="left" w:pos="6412"/>
+        <w:tab w:val="left" w:pos="7328"/>
+        <w:tab w:val="left" w:pos="8244"/>
+        <w:tab w:val="left" w:pos="9160"/>
+        <w:tab w:val="left" w:pos="10076"/>
+        <w:tab w:val="left" w:pos="10992"/>
+        <w:tab w:val="left" w:pos="11908"/>
+        <w:tab w:val="left" w:pos="12824"/>
+        <w:tab w:val="left" w:pos="13740"/>
+        <w:tab w:val="left" w:pos="14656"/>
+      </w:tabs>
+      <w:spacing w:after="0" w:line="240" w:lineRule="auto"/>
+    </w:pPr>
+    <w:rPr>
+      <w:rFonts w:ascii="Courier New" w:eastAsia="Times New Roman" w:hAnsi="Courier New" w:cs="Courier New"/>
+      <w:sz w:val="20"/>
+      <w:szCs w:val="20"/>
+      <w:lang w:eastAsia="es-ES"/>
+    </w:rPr>
+  </w:style>
+  <w:style w:type="character" w:customStyle="1" w:styleId="HTMLconformatoprevioCar">
+    <w:name w:val="HTML con formato previo Car"/>
+    <w:basedOn w:val="Fuentedeprrafopredeter"/>
+    <w:link w:val="HTMLconformatoprevio"/>
+    <w:uiPriority w:val="99"/>
+    <w:semiHidden/>
+    <w:rsid w:val="002C73E3"/>
+    <w:rPr>
+      <w:rFonts w:ascii="Courier New" w:eastAsia="Times New Roman" w:hAnsi="Courier New" w:cs="Courier New"/>
+      <w:sz w:val="20"/>
+      <w:szCs w:val="20"/>
+      <w:lang w:eastAsia="es-ES"/>
+    </w:rPr>
+  </w:style>
 </w:styles>
 </file>
 

</xml_diff>